<commit_message>
Final db doc changes
</commit_message>
<xml_diff>
--- a/doc/Database Maintenance Documentation.docx
+++ b/doc/Database Maintenance Documentation.docx
@@ -5,6 +5,32 @@
   <w:body>
     <w:p>
       <w:pPr>
+        <w:pStyle w:val="Title"/>
+        <w:contextualSpacing w:val="0"/>
+        <w:jc w:val="center"/>
+      </w:pPr>
+      <w:bookmarkStart w:id="0" w:colFirst="0" w:name="h.kcba3ougnkav" w:colLast="0"/>
+      <w:bookmarkEnd w:id="0"/>
+      <w:r>
+        <w:rPr>
+          <w:rtl w:val="0"/>
+        </w:rPr>
+        <w:t xml:space="preserve">Database Maintenance Documentation:</w:t>
+      </w:r>
+    </w:p>
+    <w:p>
+      <w:pPr>
+        <w:contextualSpacing w:val="0"/>
+      </w:pPr>
+      <w:r>
+        <w:rPr>
+          <w:rtl w:val="0"/>
+        </w:rPr>
+      </w:r>
+    </w:p>
+    <w:p>
+      <w:pPr>
+        <w:ind w:firstLine="720"/>
         <w:contextualSpacing w:val="0"/>
       </w:pPr>
       <w:r>
@@ -157,7 +183,7 @@
         <w:rPr>
           <w:rtl w:val="0"/>
         </w:rPr>
-        <w:t xml:space="preserve">To configure/look at the data itself, go to Data -&gt; Select service -&gt; Databse -&gt; Select resource -&gt; (the corresponding table name you want to look at the data for).  </w:t>
+        <w:t xml:space="preserve">To configure/look at the data itself, go to Data -&gt; Select service -&gt; Database -&gt; Select resource -&gt; (the corresponding table name you want to look at the data for).  The list of tables that are currently being used are outlined in the   </w:t>
       </w:r>
     </w:p>
     <w:p>
@@ -182,11 +208,59 @@
       </w:r>
     </w:p>
     <w:sectPr>
+      <w:headerReference r:id="rId7" w:type="default"/>
       <w:pgSz w:w="12240" w:h="15840"/>
       <w:pgMar w:left="1440" w:right="1440" w:top="1440" w:bottom="1440"/>
     </w:sectPr>
   </w:body>
 </w:document>
+</file>
+
+<file path=word/header1.xml><?xml version="1.0" encoding="utf-8"?>
+<w:hdr xmlns:mc="http://schemas.openxmlformats.org/markup-compatibility/2006" xmlns:o="urn:schemas-microsoft-com:office:office" xmlns:r="http://schemas.openxmlformats.org/officeDocument/2006/relationships" xmlns:m="http://schemas.openxmlformats.org/officeDocument/2006/math" xmlns:v="urn:schemas-microsoft-com:vml" xmlns:wp="http://schemas.openxmlformats.org/drawingml/2006/wordprocessingDrawing" xmlns:w10="urn:schemas-microsoft-com:office:word" xmlns:w="http://schemas.openxmlformats.org/wordprocessingml/2006/main" xmlns:wne="http://schemas.microsoft.com/office/word/2006/wordml" xmlns:sl="http://schemas.openxmlformats.org/schemaLibrary/2006/main" xmlns:a="http://schemas.openxmlformats.org/drawingml/2006/main" xmlns:pic="http://schemas.openxmlformats.org/drawingml/2006/picture" xmlns:c="http://schemas.openxmlformats.org/drawingml/2006/chart" xmlns:lc="http://schemas.openxmlformats.org/drawingml/2006/lockedCanvas" xmlns:dgm="http://schemas.openxmlformats.org/drawingml/2006/diagram" xmlns:wps="http://schemas.microsoft.com/office/word/2010/wordprocessingShape" xmlns:wpg="http://schemas.microsoft.com/office/word/2010/wordprocessingGroup">
+  <w:p>
+    <w:pPr>
+      <w:contextualSpacing w:val="0"/>
+    </w:pPr>
+    <w:r>
+      <w:rPr>
+        <w:rtl w:val="0"/>
+      </w:rPr>
+    </w:r>
+  </w:p>
+  <w:p>
+    <w:pPr>
+      <w:contextualSpacing w:val="0"/>
+    </w:pPr>
+    <w:r>
+      <w:rPr>
+        <w:rtl w:val="0"/>
+      </w:rPr>
+      <w:t xml:space="preserve">Evan Kaplan, Vincent Wang, Will Knowles</w:t>
+    </w:r>
+  </w:p>
+  <w:p>
+    <w:pPr>
+      <w:contextualSpacing w:val="0"/>
+    </w:pPr>
+    <w:r>
+      <w:rPr>
+        <w:rtl w:val="0"/>
+      </w:rPr>
+      <w:t xml:space="preserve">Ryan Shaw</w:t>
+      <w:tab/>
+      <w:tab/>
+      <w:tab/>
+      <w:tab/>
+      <w:tab/>
+      <w:tab/>
+      <w:tab/>
+      <w:tab/>
+      <w:tab/>
+      <w:t xml:space="preserve">                    12/9/2014</w:t>
+    </w:r>
+  </w:p>
+</w:hdr>
 </file>
 
 <file path=word/numbering.xml><?xml version="1.0" encoding="utf-8"?>

</xml_diff>